<commit_message>
26% through a MongoDB course
</commit_message>
<xml_diff>
--- a/Skills Training Progress/manangan_skills_training_progress.docx
+++ b/Skills Training Progress/manangan_skills_training_progress.docx
@@ -1001,6 +1001,457 @@
           <w:szCs w:val="24"/>
         </w:rPr>
       </w:pPr>
+    </w:p>
+    <w:p>
+      <w:pPr>
+        <w:rPr>
+          <w:rFonts w:ascii="Times New Roman" w:hAnsi="Times New Roman" w:cs="Times New Roman"/>
+          <w:sz w:val="24"/>
+          <w:szCs w:val="24"/>
+        </w:rPr>
+      </w:pPr>
+    </w:p>
+    <w:p>
+      <w:pPr>
+        <w:rPr>
+          <w:rFonts w:ascii="Times New Roman" w:hAnsi="Times New Roman" w:cs="Times New Roman"/>
+          <w:sz w:val="24"/>
+          <w:szCs w:val="24"/>
+        </w:rPr>
+      </w:pPr>
+    </w:p>
+    <w:p>
+      <w:pPr>
+        <w:rPr>
+          <w:rFonts w:ascii="Times New Roman" w:hAnsi="Times New Roman" w:cs="Times New Roman"/>
+          <w:sz w:val="24"/>
+          <w:szCs w:val="24"/>
+        </w:rPr>
+      </w:pPr>
+    </w:p>
+    <w:p>
+      <w:pPr>
+        <w:rPr>
+          <w:rFonts w:ascii="Times New Roman" w:hAnsi="Times New Roman" w:cs="Times New Roman"/>
+          <w:sz w:val="24"/>
+          <w:szCs w:val="24"/>
+        </w:rPr>
+      </w:pPr>
+    </w:p>
+    <w:p>
+      <w:pPr>
+        <w:rPr>
+          <w:rFonts w:ascii="Times New Roman" w:hAnsi="Times New Roman" w:cs="Times New Roman"/>
+          <w:sz w:val="24"/>
+          <w:szCs w:val="24"/>
+        </w:rPr>
+      </w:pPr>
+      <w:r>
+        <w:rPr>
+          <w:rFonts w:ascii="Times New Roman" w:hAnsi="Times New Roman" w:cs="Times New Roman"/>
+          <w:b/>
+          <w:bCs/>
+          <w:sz w:val="24"/>
+          <w:szCs w:val="24"/>
+        </w:rPr>
+        <w:lastRenderedPageBreak/>
+        <w:t>Course Title</w:t>
+      </w:r>
+      <w:r>
+        <w:rPr>
+          <w:rFonts w:ascii="Times New Roman" w:hAnsi="Times New Roman" w:cs="Times New Roman"/>
+          <w:sz w:val="24"/>
+          <w:szCs w:val="24"/>
+        </w:rPr>
+        <w:t>:</w:t>
+      </w:r>
+      <w:r>
+        <w:rPr>
+          <w:rFonts w:ascii="Times New Roman" w:hAnsi="Times New Roman" w:cs="Times New Roman"/>
+          <w:sz w:val="24"/>
+          <w:szCs w:val="24"/>
+        </w:rPr>
+        <w:t xml:space="preserve"> </w:t>
+      </w:r>
+      <w:r>
+        <w:rPr>
+          <w:rFonts w:ascii="Times New Roman" w:hAnsi="Times New Roman" w:cs="Times New Roman"/>
+          <w:sz w:val="24"/>
+          <w:szCs w:val="24"/>
+        </w:rPr>
+        <w:t>Learn MongoDB</w:t>
+      </w:r>
+    </w:p>
+    <w:p>
+      <w:pPr>
+        <w:rPr>
+          <w:rFonts w:ascii="Times New Roman" w:hAnsi="Times New Roman" w:cs="Times New Roman"/>
+          <w:sz w:val="24"/>
+          <w:szCs w:val="24"/>
+        </w:rPr>
+      </w:pPr>
+      <w:r>
+        <w:rPr>
+          <w:rFonts w:ascii="Times New Roman" w:hAnsi="Times New Roman" w:cs="Times New Roman"/>
+          <w:b/>
+          <w:bCs/>
+          <w:sz w:val="24"/>
+          <w:szCs w:val="24"/>
+        </w:rPr>
+        <w:t>Provider</w:t>
+      </w:r>
+      <w:r>
+        <w:rPr>
+          <w:rFonts w:ascii="Times New Roman" w:hAnsi="Times New Roman" w:cs="Times New Roman"/>
+          <w:sz w:val="24"/>
+          <w:szCs w:val="24"/>
+        </w:rPr>
+        <w:t>:</w:t>
+      </w:r>
+      <w:r>
+        <w:rPr>
+          <w:rFonts w:ascii="Times New Roman" w:hAnsi="Times New Roman" w:cs="Times New Roman"/>
+          <w:sz w:val="24"/>
+          <w:szCs w:val="24"/>
+        </w:rPr>
+        <w:t xml:space="preserve"> </w:t>
+      </w:r>
+      <w:r>
+        <w:rPr>
+          <w:rFonts w:ascii="Times New Roman" w:hAnsi="Times New Roman" w:cs="Times New Roman"/>
+          <w:sz w:val="24"/>
+          <w:szCs w:val="24"/>
+        </w:rPr>
+        <w:t>codeacademy.com</w:t>
+      </w:r>
+    </w:p>
+    <w:p>
+      <w:pPr>
+        <w:rPr>
+          <w:rFonts w:ascii="Times New Roman" w:hAnsi="Times New Roman" w:cs="Times New Roman"/>
+          <w:sz w:val="24"/>
+          <w:szCs w:val="24"/>
+        </w:rPr>
+      </w:pPr>
+      <w:r>
+        <w:rPr>
+          <w:rFonts w:ascii="Times New Roman" w:hAnsi="Times New Roman" w:cs="Times New Roman"/>
+          <w:b/>
+          <w:bCs/>
+          <w:sz w:val="24"/>
+          <w:szCs w:val="24"/>
+        </w:rPr>
+        <w:t>Completion Date</w:t>
+      </w:r>
+      <w:r>
+        <w:rPr>
+          <w:rFonts w:ascii="Times New Roman" w:hAnsi="Times New Roman" w:cs="Times New Roman"/>
+          <w:sz w:val="24"/>
+          <w:szCs w:val="24"/>
+        </w:rPr>
+        <w:t>:</w:t>
+      </w:r>
+      <w:r>
+        <w:rPr>
+          <w:rFonts w:ascii="Times New Roman" w:hAnsi="Times New Roman" w:cs="Times New Roman"/>
+          <w:sz w:val="24"/>
+          <w:szCs w:val="24"/>
+        </w:rPr>
+        <w:t xml:space="preserve"> </w:t>
+      </w:r>
+    </w:p>
+    <w:p>
+      <w:pPr>
+        <w:rPr>
+          <w:rFonts w:ascii="Times New Roman" w:hAnsi="Times New Roman" w:cs="Times New Roman"/>
+          <w:sz w:val="24"/>
+          <w:szCs w:val="24"/>
+        </w:rPr>
+      </w:pPr>
+      <w:r>
+        <w:rPr>
+          <w:rFonts w:ascii="Times New Roman" w:hAnsi="Times New Roman" w:cs="Times New Roman"/>
+          <w:b/>
+          <w:bCs/>
+          <w:sz w:val="24"/>
+          <w:szCs w:val="24"/>
+        </w:rPr>
+        <w:t>Progress</w:t>
+      </w:r>
+      <w:r>
+        <w:rPr>
+          <w:rFonts w:ascii="Times New Roman" w:hAnsi="Times New Roman" w:cs="Times New Roman"/>
+          <w:sz w:val="24"/>
+          <w:szCs w:val="24"/>
+        </w:rPr>
+        <w:t>: 26%</w:t>
+      </w:r>
+    </w:p>
+    <w:p>
+      <w:pPr>
+        <w:rPr>
+          <w:rFonts w:ascii="Times New Roman" w:hAnsi="Times New Roman" w:cs="Times New Roman"/>
+          <w:sz w:val="24"/>
+          <w:szCs w:val="24"/>
+        </w:rPr>
+      </w:pPr>
+      <w:r>
+        <w:rPr>
+          <w:rFonts w:ascii="Times New Roman" w:hAnsi="Times New Roman" w:cs="Times New Roman"/>
+          <w:b/>
+          <w:bCs/>
+          <w:sz w:val="24"/>
+          <w:szCs w:val="24"/>
+        </w:rPr>
+        <w:t>Duration</w:t>
+      </w:r>
+      <w:r>
+        <w:rPr>
+          <w:rFonts w:ascii="Times New Roman" w:hAnsi="Times New Roman" w:cs="Times New Roman"/>
+          <w:sz w:val="24"/>
+          <w:szCs w:val="24"/>
+        </w:rPr>
+        <w:t>:</w:t>
+      </w:r>
+      <w:r>
+        <w:rPr>
+          <w:rFonts w:ascii="Times New Roman" w:hAnsi="Times New Roman" w:cs="Times New Roman"/>
+          <w:sz w:val="24"/>
+          <w:szCs w:val="24"/>
+        </w:rPr>
+        <w:t xml:space="preserve"> </w:t>
+      </w:r>
+      <w:r>
+        <w:rPr>
+          <w:rFonts w:ascii="Times New Roman" w:hAnsi="Times New Roman" w:cs="Times New Roman"/>
+          <w:sz w:val="24"/>
+          <w:szCs w:val="24"/>
+        </w:rPr>
+        <w:t>5</w:t>
+      </w:r>
+      <w:r>
+        <w:rPr>
+          <w:rFonts w:ascii="Times New Roman" w:hAnsi="Times New Roman" w:cs="Times New Roman"/>
+          <w:sz w:val="24"/>
+          <w:szCs w:val="24"/>
+        </w:rPr>
+        <w:t xml:space="preserve"> </w:t>
+      </w:r>
+      <w:r>
+        <w:rPr>
+          <w:rFonts w:ascii="Times New Roman" w:hAnsi="Times New Roman" w:cs="Times New Roman"/>
+          <w:sz w:val="24"/>
+          <w:szCs w:val="24"/>
+        </w:rPr>
+        <w:t>hours</w:t>
+      </w:r>
+    </w:p>
+    <w:p>
+      <w:pPr>
+        <w:rPr>
+          <w:rFonts w:ascii="Times New Roman" w:hAnsi="Times New Roman" w:cs="Times New Roman"/>
+          <w:sz w:val="24"/>
+          <w:szCs w:val="24"/>
+        </w:rPr>
+      </w:pPr>
+      <w:r>
+        <w:rPr>
+          <w:rFonts w:ascii="Times New Roman" w:hAnsi="Times New Roman" w:cs="Times New Roman"/>
+          <w:b/>
+          <w:bCs/>
+          <w:sz w:val="24"/>
+          <w:szCs w:val="24"/>
+        </w:rPr>
+        <w:t>Key Skills Learned</w:t>
+      </w:r>
+      <w:r>
+        <w:rPr>
+          <w:rFonts w:ascii="Times New Roman" w:hAnsi="Times New Roman" w:cs="Times New Roman"/>
+          <w:sz w:val="24"/>
+          <w:szCs w:val="24"/>
+        </w:rPr>
+        <w:t>:</w:t>
+      </w:r>
+    </w:p>
+    <w:p>
+      <w:pPr>
+        <w:pStyle w:val="ListParagraph"/>
+        <w:numPr>
+          <w:ilvl w:val="0"/>
+          <w:numId w:val="1"/>
+        </w:numPr>
+        <w:rPr>
+          <w:rFonts w:ascii="Times New Roman" w:hAnsi="Times New Roman" w:cs="Times New Roman"/>
+          <w:sz w:val="24"/>
+          <w:szCs w:val="24"/>
+        </w:rPr>
+      </w:pPr>
+      <w:r>
+        <w:rPr>
+          <w:rFonts w:ascii="Times New Roman" w:hAnsi="Times New Roman" w:cs="Times New Roman"/>
+          <w:sz w:val="24"/>
+          <w:szCs w:val="24"/>
+        </w:rPr>
+        <w:t>A database stores and manages information electronically, supporting various data types</w:t>
+      </w:r>
+    </w:p>
+    <w:p>
+      <w:pPr>
+        <w:pStyle w:val="ListParagraph"/>
+        <w:numPr>
+          <w:ilvl w:val="1"/>
+          <w:numId w:val="1"/>
+        </w:numPr>
+        <w:rPr>
+          <w:rFonts w:ascii="Times New Roman" w:hAnsi="Times New Roman" w:cs="Times New Roman"/>
+          <w:sz w:val="24"/>
+          <w:szCs w:val="24"/>
+        </w:rPr>
+      </w:pPr>
+      <w:r>
+        <w:rPr>
+          <w:rFonts w:ascii="Times New Roman" w:hAnsi="Times New Roman" w:cs="Times New Roman"/>
+          <w:sz w:val="24"/>
+          <w:szCs w:val="24"/>
+        </w:rPr>
+        <w:t>Relational databases use structured tables whereas non-functional databases (NoSQL) offer more flexibility without predefined schemas</w:t>
+      </w:r>
+    </w:p>
+    <w:p>
+      <w:pPr>
+        <w:pStyle w:val="ListParagraph"/>
+        <w:numPr>
+          <w:ilvl w:val="0"/>
+          <w:numId w:val="1"/>
+        </w:numPr>
+        <w:rPr>
+          <w:rFonts w:ascii="Times New Roman" w:hAnsi="Times New Roman" w:cs="Times New Roman"/>
+          <w:sz w:val="24"/>
+          <w:szCs w:val="24"/>
+        </w:rPr>
+      </w:pPr>
+      <w:r>
+        <w:rPr>
+          <w:rFonts w:ascii="Times New Roman" w:hAnsi="Times New Roman" w:cs="Times New Roman"/>
+          <w:sz w:val="24"/>
+          <w:szCs w:val="24"/>
+        </w:rPr>
+        <w:t>MongoDB stores data as BSON but allows to create and manipulate database data as JSON</w:t>
+      </w:r>
+    </w:p>
+    <w:p>
+      <w:pPr>
+        <w:pStyle w:val="ListParagraph"/>
+        <w:numPr>
+          <w:ilvl w:val="0"/>
+          <w:numId w:val="1"/>
+        </w:numPr>
+        <w:rPr>
+          <w:rFonts w:ascii="Times New Roman" w:hAnsi="Times New Roman" w:cs="Times New Roman"/>
+          <w:sz w:val="24"/>
+          <w:szCs w:val="24"/>
+        </w:rPr>
+      </w:pPr>
+      <w:r>
+        <w:rPr>
+          <w:rFonts w:ascii="Times New Roman" w:hAnsi="Times New Roman" w:cs="Times New Roman"/>
+          <w:sz w:val="24"/>
+          <w:szCs w:val="24"/>
+        </w:rPr>
+        <w:t>MongoDB’s .find()</w:t>
+      </w:r>
+      <w:r>
+        <w:rPr>
+          <w:rFonts w:ascii="Times New Roman" w:hAnsi="Times New Roman" w:cs="Times New Roman"/>
+          <w:sz w:val="24"/>
+          <w:szCs w:val="24"/>
+        </w:rPr>
+        <w:t xml:space="preserve"> method retrieves documents from a collection and returns a cursor</w:t>
+      </w:r>
+    </w:p>
+    <w:p>
+      <w:pPr>
+        <w:rPr>
+          <w:rFonts w:ascii="Times New Roman" w:hAnsi="Times New Roman" w:cs="Times New Roman"/>
+          <w:sz w:val="24"/>
+          <w:szCs w:val="24"/>
+        </w:rPr>
+      </w:pPr>
+      <w:r>
+        <w:rPr>
+          <w:rFonts w:ascii="Times New Roman" w:hAnsi="Times New Roman" w:cs="Times New Roman"/>
+          <w:b/>
+          <w:bCs/>
+          <w:sz w:val="24"/>
+          <w:szCs w:val="24"/>
+        </w:rPr>
+        <w:t>Relevance to the Project</w:t>
+      </w:r>
+      <w:r>
+        <w:rPr>
+          <w:rFonts w:ascii="Times New Roman" w:hAnsi="Times New Roman" w:cs="Times New Roman"/>
+          <w:sz w:val="24"/>
+          <w:szCs w:val="24"/>
+        </w:rPr>
+        <w:t>:</w:t>
+      </w:r>
+    </w:p>
+    <w:p>
+      <w:pPr>
+        <w:pStyle w:val="ListParagraph"/>
+        <w:numPr>
+          <w:ilvl w:val="0"/>
+          <w:numId w:val="2"/>
+        </w:numPr>
+        <w:rPr>
+          <w:rFonts w:ascii="Times New Roman" w:hAnsi="Times New Roman" w:cs="Times New Roman"/>
+          <w:sz w:val="24"/>
+          <w:szCs w:val="24"/>
+        </w:rPr>
+      </w:pPr>
+      <w:r>
+        <w:rPr>
+          <w:rFonts w:ascii="Times New Roman" w:hAnsi="Times New Roman" w:cs="Times New Roman"/>
+          <w:sz w:val="24"/>
+          <w:szCs w:val="24"/>
+        </w:rPr>
+        <w:t xml:space="preserve">To </w:t>
+      </w:r>
+      <w:r>
+        <w:rPr>
+          <w:rFonts w:ascii="Times New Roman" w:hAnsi="Times New Roman" w:cs="Times New Roman"/>
+          <w:sz w:val="24"/>
+          <w:szCs w:val="24"/>
+        </w:rPr>
+        <w:t>be able to navigate through the system’s database and potentially enhance its scalability and performance as more clients uses this application</w:t>
+      </w:r>
+    </w:p>
+    <w:p>
+      <w:pPr>
+        <w:rPr>
+          <w:rFonts w:ascii="Times New Roman" w:hAnsi="Times New Roman" w:cs="Times New Roman"/>
+          <w:sz w:val="24"/>
+          <w:szCs w:val="24"/>
+        </w:rPr>
+      </w:pPr>
+      <w:r>
+        <w:rPr>
+          <w:rFonts w:ascii="Times New Roman" w:hAnsi="Times New Roman" w:cs="Times New Roman"/>
+          <w:b/>
+          <w:bCs/>
+          <w:sz w:val="24"/>
+          <w:szCs w:val="24"/>
+        </w:rPr>
+        <w:t>Certification or Proof</w:t>
+      </w:r>
+      <w:r>
+        <w:rPr>
+          <w:rFonts w:ascii="Times New Roman" w:hAnsi="Times New Roman" w:cs="Times New Roman"/>
+          <w:sz w:val="24"/>
+          <w:szCs w:val="24"/>
+        </w:rPr>
+        <w:t>:</w:t>
+      </w:r>
     </w:p>
     <w:p>
       <w:pPr>
@@ -1179,7 +1630,7 @@
         <w:rFonts w:ascii="Symbol" w:hAnsi="Symbol" w:hint="default"/>
       </w:rPr>
     </w:lvl>
-    <w:lvl w:ilvl="1" w:tplc="04090003" w:tentative="1">
+    <w:lvl w:ilvl="1" w:tplc="04090003">
       <w:start w:val="1"/>
       <w:numFmt w:val="bullet"/>
       <w:lvlText w:val="o"/>
@@ -1799,6 +2250,7 @@
   <w:style w:type="paragraph" w:default="1" w:styleId="Normal">
     <w:name w:val="Normal"/>
     <w:qFormat/>
+    <w:rsid w:val="00567EBD"/>
   </w:style>
   <w:style w:type="paragraph" w:styleId="Heading1">
     <w:name w:val="heading 1"/>

</xml_diff>

<commit_message>
5% through Visualize Data with Python course
</commit_message>
<xml_diff>
--- a/Skills Training Progress/manangan_skills_training_progress.docx
+++ b/Skills Training Progress/manangan_skills_training_progress.docx
@@ -1479,6 +1479,7 @@
       <w:r>
         <w:rPr>
           <w:rFonts w:ascii="Times New Roman" w:hAnsi="Times New Roman" w:cs="Times New Roman"/>
+          <w:noProof/>
           <w:sz w:val="24"/>
           <w:szCs w:val="24"/>
         </w:rPr>
@@ -1519,6 +1520,338 @@
         </w:drawing>
       </w:r>
     </w:p>
+    <w:p>
+      <w:pPr>
+        <w:rPr>
+          <w:rFonts w:ascii="Times New Roman" w:hAnsi="Times New Roman" w:cs="Times New Roman"/>
+          <w:sz w:val="24"/>
+          <w:szCs w:val="24"/>
+        </w:rPr>
+      </w:pPr>
+    </w:p>
+    <w:p>
+      <w:pPr>
+        <w:rPr>
+          <w:rFonts w:ascii="Times New Roman" w:hAnsi="Times New Roman" w:cs="Times New Roman"/>
+          <w:sz w:val="24"/>
+          <w:szCs w:val="24"/>
+        </w:rPr>
+      </w:pPr>
+      <w:r>
+        <w:rPr>
+          <w:rFonts w:ascii="Times New Roman" w:hAnsi="Times New Roman" w:cs="Times New Roman"/>
+          <w:b/>
+          <w:bCs/>
+          <w:sz w:val="24"/>
+          <w:szCs w:val="24"/>
+        </w:rPr>
+        <w:lastRenderedPageBreak/>
+        <w:t>Course Title</w:t>
+      </w:r>
+      <w:r>
+        <w:rPr>
+          <w:rFonts w:ascii="Times New Roman" w:hAnsi="Times New Roman" w:cs="Times New Roman"/>
+          <w:sz w:val="24"/>
+          <w:szCs w:val="24"/>
+        </w:rPr>
+        <w:t>:</w:t>
+      </w:r>
+      <w:r>
+        <w:rPr>
+          <w:rFonts w:ascii="Times New Roman" w:hAnsi="Times New Roman" w:cs="Times New Roman"/>
+          <w:sz w:val="24"/>
+          <w:szCs w:val="24"/>
+        </w:rPr>
+        <w:t xml:space="preserve"> </w:t>
+      </w:r>
+      <w:r>
+        <w:rPr>
+          <w:rFonts w:ascii="Times New Roman" w:hAnsi="Times New Roman" w:cs="Times New Roman"/>
+          <w:sz w:val="24"/>
+          <w:szCs w:val="24"/>
+        </w:rPr>
+        <w:t>Visualize Data with Python</w:t>
+      </w:r>
+    </w:p>
+    <w:p>
+      <w:pPr>
+        <w:rPr>
+          <w:rFonts w:ascii="Times New Roman" w:hAnsi="Times New Roman" w:cs="Times New Roman"/>
+          <w:sz w:val="24"/>
+          <w:szCs w:val="24"/>
+        </w:rPr>
+      </w:pPr>
+      <w:r>
+        <w:rPr>
+          <w:rFonts w:ascii="Times New Roman" w:hAnsi="Times New Roman" w:cs="Times New Roman"/>
+          <w:b/>
+          <w:bCs/>
+          <w:sz w:val="24"/>
+          <w:szCs w:val="24"/>
+        </w:rPr>
+        <w:t>Provider</w:t>
+      </w:r>
+      <w:r>
+        <w:rPr>
+          <w:rFonts w:ascii="Times New Roman" w:hAnsi="Times New Roman" w:cs="Times New Roman"/>
+          <w:sz w:val="24"/>
+          <w:szCs w:val="24"/>
+        </w:rPr>
+        <w:t>:</w:t>
+      </w:r>
+      <w:r>
+        <w:rPr>
+          <w:rFonts w:ascii="Times New Roman" w:hAnsi="Times New Roman" w:cs="Times New Roman"/>
+          <w:sz w:val="24"/>
+          <w:szCs w:val="24"/>
+        </w:rPr>
+        <w:t xml:space="preserve"> codeacademy.com</w:t>
+      </w:r>
+    </w:p>
+    <w:p>
+      <w:pPr>
+        <w:rPr>
+          <w:rFonts w:ascii="Times New Roman" w:hAnsi="Times New Roman" w:cs="Times New Roman"/>
+          <w:sz w:val="24"/>
+          <w:szCs w:val="24"/>
+        </w:rPr>
+      </w:pPr>
+      <w:r>
+        <w:rPr>
+          <w:rFonts w:ascii="Times New Roman" w:hAnsi="Times New Roman" w:cs="Times New Roman"/>
+          <w:b/>
+          <w:bCs/>
+          <w:sz w:val="24"/>
+          <w:szCs w:val="24"/>
+        </w:rPr>
+        <w:t>Completion Date</w:t>
+      </w:r>
+      <w:r>
+        <w:rPr>
+          <w:rFonts w:ascii="Times New Roman" w:hAnsi="Times New Roman" w:cs="Times New Roman"/>
+          <w:sz w:val="24"/>
+          <w:szCs w:val="24"/>
+        </w:rPr>
+        <w:t>:</w:t>
+      </w:r>
+    </w:p>
+    <w:p>
+      <w:pPr>
+        <w:rPr>
+          <w:rFonts w:ascii="Times New Roman" w:hAnsi="Times New Roman" w:cs="Times New Roman"/>
+          <w:sz w:val="24"/>
+          <w:szCs w:val="24"/>
+        </w:rPr>
+      </w:pPr>
+      <w:r>
+        <w:rPr>
+          <w:rFonts w:ascii="Times New Roman" w:hAnsi="Times New Roman" w:cs="Times New Roman"/>
+          <w:b/>
+          <w:bCs/>
+          <w:sz w:val="24"/>
+          <w:szCs w:val="24"/>
+        </w:rPr>
+        <w:t>Progress</w:t>
+      </w:r>
+      <w:r>
+        <w:rPr>
+          <w:rFonts w:ascii="Times New Roman" w:hAnsi="Times New Roman" w:cs="Times New Roman"/>
+          <w:sz w:val="24"/>
+          <w:szCs w:val="24"/>
+        </w:rPr>
+        <w:t>: 5%</w:t>
+      </w:r>
+    </w:p>
+    <w:p>
+      <w:pPr>
+        <w:rPr>
+          <w:rFonts w:ascii="Times New Roman" w:hAnsi="Times New Roman" w:cs="Times New Roman"/>
+          <w:sz w:val="24"/>
+          <w:szCs w:val="24"/>
+        </w:rPr>
+      </w:pPr>
+      <w:r>
+        <w:rPr>
+          <w:rFonts w:ascii="Times New Roman" w:hAnsi="Times New Roman" w:cs="Times New Roman"/>
+          <w:b/>
+          <w:bCs/>
+          <w:sz w:val="24"/>
+          <w:szCs w:val="24"/>
+        </w:rPr>
+        <w:t>Duration</w:t>
+      </w:r>
+      <w:r>
+        <w:rPr>
+          <w:rFonts w:ascii="Times New Roman" w:hAnsi="Times New Roman" w:cs="Times New Roman"/>
+          <w:sz w:val="24"/>
+          <w:szCs w:val="24"/>
+        </w:rPr>
+        <w:t>:</w:t>
+      </w:r>
+      <w:r>
+        <w:rPr>
+          <w:rFonts w:ascii="Times New Roman" w:hAnsi="Times New Roman" w:cs="Times New Roman"/>
+          <w:sz w:val="24"/>
+          <w:szCs w:val="24"/>
+        </w:rPr>
+        <w:t xml:space="preserve"> </w:t>
+      </w:r>
+      <w:r>
+        <w:rPr>
+          <w:rFonts w:ascii="Times New Roman" w:hAnsi="Times New Roman" w:cs="Times New Roman"/>
+          <w:sz w:val="24"/>
+          <w:szCs w:val="24"/>
+        </w:rPr>
+        <w:t>7</w:t>
+      </w:r>
+      <w:r>
+        <w:rPr>
+          <w:rFonts w:ascii="Times New Roman" w:hAnsi="Times New Roman" w:cs="Times New Roman"/>
+          <w:sz w:val="24"/>
+          <w:szCs w:val="24"/>
+        </w:rPr>
+        <w:t xml:space="preserve"> </w:t>
+      </w:r>
+      <w:r>
+        <w:rPr>
+          <w:rFonts w:ascii="Times New Roman" w:hAnsi="Times New Roman" w:cs="Times New Roman"/>
+          <w:sz w:val="24"/>
+          <w:szCs w:val="24"/>
+        </w:rPr>
+        <w:t>hours</w:t>
+      </w:r>
+    </w:p>
+    <w:p>
+      <w:pPr>
+        <w:rPr>
+          <w:rFonts w:ascii="Times New Roman" w:hAnsi="Times New Roman" w:cs="Times New Roman"/>
+          <w:sz w:val="24"/>
+          <w:szCs w:val="24"/>
+        </w:rPr>
+      </w:pPr>
+      <w:r>
+        <w:rPr>
+          <w:rFonts w:ascii="Times New Roman" w:hAnsi="Times New Roman" w:cs="Times New Roman"/>
+          <w:b/>
+          <w:bCs/>
+          <w:sz w:val="24"/>
+          <w:szCs w:val="24"/>
+        </w:rPr>
+        <w:t>Key Skills Learned</w:t>
+      </w:r>
+      <w:r>
+        <w:rPr>
+          <w:rFonts w:ascii="Times New Roman" w:hAnsi="Times New Roman" w:cs="Times New Roman"/>
+          <w:sz w:val="24"/>
+          <w:szCs w:val="24"/>
+        </w:rPr>
+        <w:t>:</w:t>
+      </w:r>
+    </w:p>
+    <w:p>
+      <w:pPr>
+        <w:pStyle w:val="ListParagraph"/>
+        <w:numPr>
+          <w:ilvl w:val="0"/>
+          <w:numId w:val="1"/>
+        </w:numPr>
+        <w:rPr>
+          <w:rFonts w:ascii="Times New Roman" w:hAnsi="Times New Roman" w:cs="Times New Roman"/>
+          <w:sz w:val="24"/>
+          <w:szCs w:val="24"/>
+        </w:rPr>
+      </w:pPr>
+    </w:p>
+    <w:p>
+      <w:pPr>
+        <w:rPr>
+          <w:rFonts w:ascii="Times New Roman" w:hAnsi="Times New Roman" w:cs="Times New Roman"/>
+          <w:sz w:val="24"/>
+          <w:szCs w:val="24"/>
+        </w:rPr>
+      </w:pPr>
+      <w:r>
+        <w:rPr>
+          <w:rFonts w:ascii="Times New Roman" w:hAnsi="Times New Roman" w:cs="Times New Roman"/>
+          <w:b/>
+          <w:bCs/>
+          <w:sz w:val="24"/>
+          <w:szCs w:val="24"/>
+        </w:rPr>
+        <w:t>Relevance to the Project</w:t>
+      </w:r>
+      <w:r>
+        <w:rPr>
+          <w:rFonts w:ascii="Times New Roman" w:hAnsi="Times New Roman" w:cs="Times New Roman"/>
+          <w:sz w:val="24"/>
+          <w:szCs w:val="24"/>
+        </w:rPr>
+        <w:t>:</w:t>
+      </w:r>
+    </w:p>
+    <w:p>
+      <w:pPr>
+        <w:pStyle w:val="ListParagraph"/>
+        <w:numPr>
+          <w:ilvl w:val="0"/>
+          <w:numId w:val="1"/>
+        </w:numPr>
+        <w:rPr>
+          <w:rFonts w:ascii="Times New Roman" w:hAnsi="Times New Roman" w:cs="Times New Roman"/>
+          <w:sz w:val="24"/>
+          <w:szCs w:val="24"/>
+        </w:rPr>
+      </w:pPr>
+      <w:r>
+        <w:rPr>
+          <w:rFonts w:ascii="Times New Roman" w:hAnsi="Times New Roman" w:cs="Times New Roman"/>
+          <w:sz w:val="24"/>
+          <w:szCs w:val="24"/>
+        </w:rPr>
+        <w:t>Fix radar graph as well as improve the visualization of the PDF generated</w:t>
+      </w:r>
+    </w:p>
+    <w:p>
+      <w:pPr>
+        <w:rPr>
+          <w:rFonts w:ascii="Times New Roman" w:hAnsi="Times New Roman" w:cs="Times New Roman"/>
+          <w:sz w:val="24"/>
+          <w:szCs w:val="24"/>
+        </w:rPr>
+      </w:pPr>
+      <w:r>
+        <w:rPr>
+          <w:rFonts w:ascii="Times New Roman" w:hAnsi="Times New Roman" w:cs="Times New Roman"/>
+          <w:b/>
+          <w:bCs/>
+          <w:sz w:val="24"/>
+          <w:szCs w:val="24"/>
+        </w:rPr>
+        <w:t>Certification or Proof</w:t>
+      </w:r>
+      <w:r>
+        <w:rPr>
+          <w:rFonts w:ascii="Times New Roman" w:hAnsi="Times New Roman" w:cs="Times New Roman"/>
+          <w:sz w:val="24"/>
+          <w:szCs w:val="24"/>
+        </w:rPr>
+        <w:t>:</w:t>
+      </w:r>
+    </w:p>
+    <w:p>
+      <w:pPr>
+        <w:pStyle w:val="ListParagraph"/>
+        <w:numPr>
+          <w:ilvl w:val="0"/>
+          <w:numId w:val="2"/>
+        </w:numPr>
+        <w:rPr>
+          <w:rFonts w:ascii="Times New Roman" w:hAnsi="Times New Roman" w:cs="Times New Roman"/>
+          <w:sz w:val="24"/>
+          <w:szCs w:val="24"/>
+        </w:rPr>
+      </w:pPr>
+    </w:p>
     <w:sectPr>
       <w:pgSz w:w="12240" w:h="15840"/>
       <w:pgMar w:top="1440" w:right="1440" w:bottom="1440" w:left="1440" w:header="720" w:footer="720" w:gutter="0"/>
@@ -1647,7 +1980,7 @@
   <w:abstractNum w:abstractNumId="1" w15:restartNumberingAfterBreak="0">
     <w:nsid w:val="55D21482"/>
     <w:multiLevelType w:val="hybridMultilevel"/>
-    <w:tmpl w:val="D48C81F4"/>
+    <w:tmpl w:val="1B90C4FA"/>
     <w:lvl w:ilvl="0" w:tplc="04090001">
       <w:start w:val="1"/>
       <w:numFmt w:val="bullet"/>
@@ -2280,7 +2613,7 @@
   <w:style w:type="paragraph" w:default="1" w:styleId="Normal">
     <w:name w:val="Normal"/>
     <w:qFormat/>
-    <w:rsid w:val="00567EBD"/>
+    <w:rsid w:val="00BA0EBF"/>
   </w:style>
   <w:style w:type="paragraph" w:styleId="Heading1">
     <w:name w:val="heading 1"/>

</xml_diff>

<commit_message>
11% through Python course
</commit_message>
<xml_diff>
--- a/Skills Training Progress/manangan_skills_training_progress.docx
+++ b/Skills Training Progress/manangan_skills_training_progress.docx
@@ -1562,15 +1562,7 @@
           <w:sz w:val="24"/>
           <w:szCs w:val="24"/>
         </w:rPr>
-        <w:t xml:space="preserve"> </w:t>
-      </w:r>
-      <w:r>
-        <w:rPr>
-          <w:rFonts w:ascii="Times New Roman" w:hAnsi="Times New Roman" w:cs="Times New Roman"/>
-          <w:sz w:val="24"/>
-          <w:szCs w:val="24"/>
-        </w:rPr>
-        <w:t>Visualize Data with Python</w:t>
+        <w:t xml:space="preserve"> Visualize Data with Python</w:t>
       </w:r>
     </w:p>
     <w:p>
@@ -1659,7 +1651,23 @@
           <w:sz w:val="24"/>
           <w:szCs w:val="24"/>
         </w:rPr>
-        <w:t>: 5%</w:t>
+        <w:t xml:space="preserve">: </w:t>
+      </w:r>
+      <w:r>
+        <w:rPr>
+          <w:rFonts w:ascii="Times New Roman" w:hAnsi="Times New Roman" w:cs="Times New Roman"/>
+          <w:sz w:val="24"/>
+          <w:szCs w:val="24"/>
+        </w:rPr>
+        <w:t>11</w:t>
+      </w:r>
+      <w:r>
+        <w:rPr>
+          <w:rFonts w:ascii="Times New Roman" w:hAnsi="Times New Roman" w:cs="Times New Roman"/>
+          <w:sz w:val="24"/>
+          <w:szCs w:val="24"/>
+        </w:rPr>
+        <w:t>%</w:t>
       </w:r>
     </w:p>
     <w:p>
@@ -1694,31 +1702,7 @@
           <w:sz w:val="24"/>
           <w:szCs w:val="24"/>
         </w:rPr>
-        <w:t xml:space="preserve"> </w:t>
-      </w:r>
-      <w:r>
-        <w:rPr>
-          <w:rFonts w:ascii="Times New Roman" w:hAnsi="Times New Roman" w:cs="Times New Roman"/>
-          <w:sz w:val="24"/>
-          <w:szCs w:val="24"/>
-        </w:rPr>
-        <w:t>7</w:t>
-      </w:r>
-      <w:r>
-        <w:rPr>
-          <w:rFonts w:ascii="Times New Roman" w:hAnsi="Times New Roman" w:cs="Times New Roman"/>
-          <w:sz w:val="24"/>
-          <w:szCs w:val="24"/>
-        </w:rPr>
-        <w:t xml:space="preserve"> </w:t>
-      </w:r>
-      <w:r>
-        <w:rPr>
-          <w:rFonts w:ascii="Times New Roman" w:hAnsi="Times New Roman" w:cs="Times New Roman"/>
-          <w:sz w:val="24"/>
-          <w:szCs w:val="24"/>
-        </w:rPr>
-        <w:t>hours</w:t>
+        <w:t xml:space="preserve"> 7 hours</w:t>
       </w:r>
     </w:p>
     <w:p>
@@ -1761,6 +1745,14 @@
           <w:szCs w:val="24"/>
         </w:rPr>
       </w:pPr>
+      <w:r>
+        <w:rPr>
+          <w:rFonts w:ascii="Times New Roman" w:hAnsi="Times New Roman" w:cs="Times New Roman"/>
+          <w:sz w:val="24"/>
+          <w:szCs w:val="24"/>
+        </w:rPr>
+        <w:t>Adding of labels and titles to graphs as well as creating legends, adjusting labels, and exporting a chart</w:t>
+      </w:r>
     </w:p>
     <w:p>
       <w:pPr>

</xml_diff>

<commit_message>
22% through python course
</commit_message>
<xml_diff>
--- a/Skills Training Progress/manangan_skills_training_progress.docx
+++ b/Skills Training Progress/manangan_skills_training_progress.docx
@@ -1659,7 +1659,7 @@
           <w:sz w:val="24"/>
           <w:szCs w:val="24"/>
         </w:rPr>
-        <w:t>11</w:t>
+        <w:t>22</w:t>
       </w:r>
       <w:r>
         <w:rPr>
@@ -1752,6 +1752,28 @@
           <w:szCs w:val="24"/>
         </w:rPr>
         <w:t>Adding of labels and titles to graphs as well as creating legends, adjusting labels, and exporting a chart</w:t>
+      </w:r>
+    </w:p>
+    <w:p>
+      <w:pPr>
+        <w:pStyle w:val="ListParagraph"/>
+        <w:numPr>
+          <w:ilvl w:val="0"/>
+          <w:numId w:val="1"/>
+        </w:numPr>
+        <w:rPr>
+          <w:rFonts w:ascii="Times New Roman" w:hAnsi="Times New Roman" w:cs="Times New Roman"/>
+          <w:sz w:val="24"/>
+          <w:szCs w:val="24"/>
+        </w:rPr>
+      </w:pPr>
+      <w:r>
+        <w:rPr>
+          <w:rFonts w:ascii="Times New Roman" w:hAnsi="Times New Roman" w:cs="Times New Roman"/>
+          <w:sz w:val="24"/>
+          <w:szCs w:val="24"/>
+        </w:rPr>
+        <w:t>Creation of pie charts, bar charts with error bars, histograms with AB lines, and scatterplots</w:t>
       </w:r>
     </w:p>
     <w:p>

</xml_diff>